<commit_message>
Update 7/2/2024 6:06PM EST
Update as of 6:06PM EST on 7/2/2024.
</commit_message>
<xml_diff>
--- a/INTELLECTUAL/ATTRIBUTION ERROR PREVENTION/20240702 - MCE123, Inc. - Attribution Error Prevention Security Systems - v1.0.2.1.docx
+++ b/INTELLECTUAL/ATTRIBUTION ERROR PREVENTION/20240702 - MCE123, Inc. - Attribution Error Prevention Security Systems - v1.0.2.1.docx
@@ -255,7 +255,7 @@
           <w:sz w:val="28"/>
           <w:szCs w:val="28"/>
         </w:rPr>
-        <w:t>7/2/2024 6:00:59 PM</w:t>
+        <w:t>7/2/2024 6:06:12 PM</w:t>
       </w:r>
     </w:p>
     <w:p>
@@ -483,6 +483,139 @@
           <w:color w:val="00B0F0"/>
         </w:rPr>
         <w:t xml:space="preserve"> DEFINED</w:t>
+      </w:r>
+      <w:r>
+        <w:t>.</w:t>
+      </w:r>
+    </w:p>
+    <w:p>
+      <w:pPr>
+        <w:ind w:left="360" w:hanging="360"/>
+        <w:jc w:val="both"/>
+      </w:pPr>
+      <w:r>
+        <w:rPr>
+          <w:u w:val="single"/>
+        </w:rPr>
+        <w:t xml:space="preserve">AUTONOMOUS </w:t>
+      </w:r>
+      <w:r>
+        <w:rPr>
+          <w:u w:val="single"/>
+        </w:rPr>
+        <w:t xml:space="preserve">ORIGINATION </w:t>
+      </w:r>
+      <w:r>
+        <w:rPr>
+          <w:u w:val="single"/>
+        </w:rPr>
+        <w:t>ATTRIBUTION ERROR</w:t>
+      </w:r>
+      <w:r>
+        <w:rPr>
+          <w:u w:val="single"/>
+        </w:rPr>
+        <w:t xml:space="preserve"> PREVENTION SECURITY SYSTEMS</w:t>
+      </w:r>
+      <w:r>
+        <w:t xml:space="preserve"> (</w:t>
+      </w:r>
+      <w:r>
+        <w:rPr>
+          <w:b/>
+          <w:bCs/>
+        </w:rPr>
+        <w:t>2024</w:t>
+      </w:r>
+      <w:r>
+        <w:t xml:space="preserve">) – </w:t>
+      </w:r>
+      <w:r>
+        <w:rPr>
+          <w:b/>
+          <w:bCs/>
+          <w:color w:val="7030A0"/>
+        </w:rPr>
+        <w:t>ENSURES</w:t>
+      </w:r>
+      <w:r>
+        <w:t xml:space="preserve"> </w:t>
+      </w:r>
+      <w:r>
+        <w:rPr>
+          <w:b/>
+          <w:bCs/>
+          <w:color w:val="0070C0"/>
+        </w:rPr>
+        <w:t>THAT</w:t>
+      </w:r>
+      <w:r>
+        <w:t xml:space="preserve"> </w:t>
+      </w:r>
+      <w:r>
+        <w:rPr>
+          <w:b/>
+          <w:bCs/>
+          <w:color w:val="FF0000"/>
+        </w:rPr>
+        <w:t xml:space="preserve">ANY </w:t>
+      </w:r>
+      <w:r>
+        <w:rPr>
+          <w:b/>
+          <w:bCs/>
+          <w:color w:val="FF0000"/>
+        </w:rPr>
+        <w:t xml:space="preserve">ORIGINATION </w:t>
+      </w:r>
+      <w:r>
+        <w:rPr>
+          <w:b/>
+          <w:bCs/>
+          <w:color w:val="FF0000"/>
+        </w:rPr>
+        <w:t>ATTRIBUTION ERROR</w:t>
+      </w:r>
+      <w:r>
+        <w:t xml:space="preserve"> </w:t>
+      </w:r>
+      <w:r>
+        <w:rPr>
+          <w:b/>
+          <w:bCs/>
+          <w:color w:val="C00000"/>
+        </w:rPr>
+        <w:t>NEVER</w:t>
+      </w:r>
+      <w:r>
+        <w:t xml:space="preserve"> </w:t>
+      </w:r>
+      <w:proofErr w:type="gramStart"/>
+      <w:r>
+        <w:rPr>
+          <w:b/>
+          <w:bCs/>
+          <w:color w:val="7030A0"/>
+        </w:rPr>
+        <w:t>OCCURS</w:t>
+      </w:r>
+      <w:r>
+        <w:t xml:space="preserve">, </w:t>
+      </w:r>
+      <w:r>
+        <w:t xml:space="preserve">  </w:t>
+      </w:r>
+      <w:proofErr w:type="gramEnd"/>
+      <w:r>
+        <w:t xml:space="preserve">                                                                 </w:t>
+      </w:r>
+      <w:r>
+        <w:rPr>
+          <w:b/>
+          <w:bCs/>
+          <w:color w:val="00B0F0"/>
+        </w:rPr>
+        <w:t>IMPLICITLY-EXPLICITLY GLOBALLY DEFINED</w:t>
       </w:r>
       <w:r>
         <w:t>.</w:t>

</xml_diff>